<commit_message>
added Use:Bus Change Ratio layer, updated process log and project description
</commit_message>
<xml_diff>
--- a/Documents/Project_Description.docx
+++ b/Documents/Project_Description.docx
@@ -44,15 +44,7 @@
     </w:p>
     <w:p>
       <w:r>
-        <w:t xml:space="preserve">I defined access to public transit as a person living within a 10-minute walk of any bus stop. This is a very liberal definition—many analyses use a 5-minute buffer around stops. This also does not </w:t>
-      </w:r>
-      <w:proofErr w:type="gramStart"/>
-      <w:r>
-        <w:t>take into account</w:t>
-      </w:r>
-      <w:proofErr w:type="gramEnd"/>
-      <w:r>
-        <w:t xml:space="preserve"> the requirement of transfers, which greatly affect the ease of use for many people outside the urban core.</w:t>
+        <w:t>I defined access to public transit as a person living within a 10-minute walk of any bus stop. This is a very liberal definition—many analyses use a 5-minute buffer around stops. This also does not take into account the requirement of transfers, which greatly affect the ease of use for many people outside the urban core.</w:t>
       </w:r>
     </w:p>
     <w:p>
@@ -62,7 +54,20 @@
     </w:p>
     <w:p>
       <w:r>
-        <w:t>Going forward I will also look at the characteristics of the people living near where the bus density was cut most. Additionally I will use stop-level usage data to see where the usage has changed the most and ensure that buses haven’t reduced their service much more than the ridership.</w:t>
+        <w:t>The second analysis looks at the workers who most likely still need to utilize public transit—healthcare and service workers. Workers in these industries represent the few that still need to get to work during the shutdown, meaning the Port Authority should ensure that services cuts do not overly impact those workers.</w:t>
+      </w:r>
+    </w:p>
+    <w:p>
+      <w:r>
+        <w:t xml:space="preserve">This analysis centers around determining where healthcare and service workers respectively are relatively abundant. I’ve done this by constructing a relative abundance index that takes into account both the density of the type of worker in a give census block group, and the proportion of people in that block group that work in a given sector. In this way the relative abundance measure incorporates </w:t>
+      </w:r>
+      <w:r>
+        <w:t>not only how many workers reside in a given block group, but also highlights where those workers are more likely to live.</w:t>
+      </w:r>
+    </w:p>
+    <w:p>
+      <w:r>
+        <w:t>Third, this project takes in bus usage data from the time of the bus changes, 3-25-20, until 4-21-20, and compares that data to the change in bus frequency. For this analysis I’ve constructed a ratio that compares that change in use to the change in buses—values above 1 means use has decreased by less than the bus availability has decreased, or that use has actually increased. Values below 1 represent where buses were reduced more than use declined, and these values should receive scrutiny.</w:t>
       </w:r>
     </w:p>
     <w:sectPr>

</xml_diff>

<commit_message>
Made final changes to project, log, and desc. Added packaged project.
</commit_message>
<xml_diff>
--- a/Documents/Project_Description.docx
+++ b/Documents/Project_Description.docx
@@ -59,15 +59,30 @@
     </w:p>
     <w:p>
       <w:r>
-        <w:t xml:space="preserve">This analysis centers around determining where healthcare and service workers respectively are relatively abundant. I’ve done this by constructing a relative abundance index that takes into account both the density of the type of worker in a give census block group, and the proportion of people in that block group that work in a given sector. In this way the relative abundance measure incorporates </w:t>
-      </w:r>
-      <w:r>
-        <w:t>not only how many workers reside in a given block group, but also highlights where those workers are more likely to live.</w:t>
+        <w:t>This analysis centers around determining where healthcare and service workers respectively are relatively abundant</w:t>
+      </w:r>
+      <w:r>
+        <w:t xml:space="preserve">. To do this the data utilizes ArcGIS’s hot spot analysis tool, which uses </w:t>
+      </w:r>
+      <w:r>
+        <w:t>the Getis-Ord Gi* statistic</w:t>
+      </w:r>
+      <w:r>
+        <w:t xml:space="preserve"> to determine areas of high and low values using the context of the surrounding areas. By highlighting areas with more essential workers, we can see where the analysis should further focus.</w:t>
       </w:r>
     </w:p>
     <w:p>
       <w:r>
-        <w:t>Third, this project takes in bus usage data from the time of the bus changes, 3-25-20, until 4-21-20, and compares that data to the change in bus frequency. For this analysis I’ve constructed a ratio that compares that change in use to the change in buses—values above 1 means use has decreased by less than the bus availability has decreased, or that use has actually increased. Values below 1 represent where buses were reduced more than use declined, and these values should receive scrutiny.</w:t>
+        <w:t>Third, this project takes in bus usage data from the time of the bus changes, 3-25-20, until 4-21-20, and compares that data to the change in bus frequency. For this analysis I’ve constructed a ratio that compares that change in use to the change in buses—values above 1 means use has decreased by less than the bus availability has decreased, or that use has actually increased</w:t>
+      </w:r>
+      <w:r>
+        <w:t xml:space="preserve"> and should receive scrutiny. Many stops with values above 1.0 saw less than one rider per day on average, so the analysis highlights stops that see more than 50 riders daily on average to bring to the Port Authority’s attention. The story map explaining the findings can be found at </w:t>
+      </w:r>
+      <w:r>
+        <w:t>https://arcg.is/1q1XC4</w:t>
+      </w:r>
+      <w:r>
+        <w:t>.</w:t>
       </w:r>
     </w:p>
     <w:sectPr>

</xml_diff>